<commit_message>
Actualizacion pequeños cambios en el informe en la parte de Sort Selection
</commit_message>
<xml_diff>
--- a/Informe de TP.docx
+++ b/Informe de TP.docx
@@ -3577,6 +3577,19 @@
                               <w:rPr>
                                 <w:rFonts w:hint="default"/>
                                 <w:color w:val="ffffff" w:themeColor="background1"/>
+                                <w:lang w:val="es-AR"/>
+                                <w14:textFill>
+                                  <w14:solidFill>
+                                    <w14:schemeClr w14:val="bg1"/>
+                                  </w14:solidFill>
+                                </w14:textFill>
+                              </w:rPr>
+                              <w:t xml:space="preserve"> </w:t>
+                            </w:r>
+                            <w:r>
+                              <w:rPr>
+                                <w:rFonts w:hint="default"/>
+                                <w:color w:val="ffffff" w:themeColor="background1"/>
                                 <w:u w:val="single"/>
                                 <w:lang w:val="es-MX"/>
                                 <w14:textFill>
@@ -4082,6 +4095,19 @@
                         <w:rPr>
                           <w:rFonts w:hint="default"/>
                           <w:color w:val="ffffff" w:themeColor="background1"/>
+                          <w:lang w:val="es-AR"/>
+                          <w14:textFill>
+                            <w14:solidFill>
+                              <w14:schemeClr w14:val="bg1"/>
+                            </w14:solidFill>
+                          </w14:textFill>
+                        </w:rPr>
+                        <w:t xml:space="preserve"> </w:t>
+                      </w:r>
+                      <w:r>
+                        <w:rPr>
+                          <w:rFonts w:hint="default"/>
+                          <w:color w:val="ffffff" w:themeColor="background1"/>
                           <w:u w:val="single"/>
                           <w:lang w:val="es-MX"/>
                           <w14:textFill>
@@ -6836,9 +6862,8 @@
       </w:r>
       <w:r>
         <w:rPr>
-          <w:bCs w:val="0"/>
+          <w:bCs/>
           <w:i/>
-          <w:iCs/>
           <w:sz w:val="26"/>
           <w:szCs w:val="26"/>
           <w:highlight w:val="none"/>
@@ -7840,11 +7865,31 @@
       </w:r>
       <w:r>
         <w:rPr>
+          <w:i/>
+          <w:iCs/>
           <w:sz w:val="26"/>
           <w:szCs w:val="26"/>
           <w:lang w:val="es-ES"/>
         </w:rPr>
-        <w:t xml:space="preserve">a, b, swap y done</w:t>
+        <w:t xml:space="preserve">a, b, swap</w:t>
+      </w:r>
+      <w:r>
+        <w:rPr>
+          <w:sz w:val="26"/>
+          <w:szCs w:val="26"/>
+          <w:lang w:val="es-ES"/>
+        </w:rPr>
+        <w:t xml:space="preserve"> y </w:t>
+      </w:r>
+      <w:r>
+        <w:rPr>
+          <w:i/>
+          <w:iCs/>
+          <w:sz w:val="26"/>
+          <w:szCs w:val="26"/>
+          <w:lang w:val="es-ES"/>
+        </w:rPr>
+        <w:t xml:space="preserve">done</w:t>
       </w:r>
       <w:r>
         <w:rPr>
@@ -7937,8 +7982,14 @@
       </w:r>
       <w:r>
         <w:rPr>
+          <w:rFonts w:hint="default"/>
+          <w:bCs w:val="0"/>
+          <w:i w:val="0"/>
+          <w:sz w:val="26"/>
+          <w:szCs w:val="26"/>
           <w:highlight w:val="none"/>
-          <w:lang w:val="es-ES"/>
+          <w:u w:val="none"/>
+          <w:lang w:val="es-ES" w:bidi="es-ES"/>
         </w:rPr>
       </w:r>
       <w:r>

</xml_diff>